<commit_message>
Update blog content for Formula 1 article
Refine phrasing and enhance clarity in the blog post to improve engagement and readability. Adjustments focus on highlighting key points with a more dynamic and compelling tone.
</commit_message>
<xml_diff>
--- a/blog-module/blog-entries/20250424G/Friends.docx
+++ b/blog-module/blog-entries/20250424G/Friends.docx
@@ -82,7 +82,7 @@
         <w:rPr>
           <w:rtl w:val="0"/>
         </w:rPr>
-        <w:t xml:space="preserve">Εντάξει. Ξέρεις πότε ξεκινάνε τα free practice, πότε έχουμε quali, και έχεις άποψη για το γιατί ο Verstappen δεν "αφήνει" τον teammate του να περάσει ούτε στο warm-up. Εσύ είσαι μέσα. Όμως κάθε Κυριακή, κάθε Grand Prix, κάθε μάχη τροχό με τροχό... την ζεις </w:t>
+        <w:t xml:space="preserve">Εντάξει. Ξέρεις πότε ξεκινάνε τα free practice, πότε έχουμε quali, και έχεις άποψη για το γιατί ο Verstappen δεν "αφήνει" τον teammate του να τον περάσει ούτε στο warm-up. Εσύ είσαι μέσα. Όμως κάθε Κυριακή, κάθε Grand Prix, κάθε μάχη τροχό με τροχό... την ζεις </w:t>
       </w:r>
       <w:r>
         <w:rPr>
@@ -214,7 +214,7 @@
         </w:rPr>
         <w:t xml:space="preserve">Ναι, ναι, όλοι το λένε αυτό στην αρχή.</w:t>
         <w:br w:type="textWrapping"/>
-        <w:t xml:space="preserve"> "Μα τι βλέπεις; Όλο γύρω πάνε!" 🤦</w:t>
+        <w:t xml:space="preserve"> "Μα τι βλέπεις; Όλο γύρω γύρω πάνε!" 🤦</w:t>
       </w:r>
     </w:p>
     <w:p>
@@ -285,7 +285,7 @@
         <w:rPr>
           <w:rtl w:val="0"/>
         </w:rPr>
-        <w:t xml:space="preserve">, για να μην χάσει τη γραμμή του</w:t>
+        <w:t xml:space="preserve">, για να μην χάσει τη γραμμή του ερχομενος με 360 km/h !!!</w:t>
         <w:br w:type="textWrapping"/>
       </w:r>
     </w:p>
@@ -302,7 +302,7 @@
         <w:rPr>
           <w:rtl w:val="0"/>
         </w:rPr>
-        <w:t xml:space="preserve">Τον μηχανικό που παλεύει μέχρι τα ξημερώματα να φτιάξει το μονοθέσιο που έφαγε curb λες και ήταν μπισκότο</w:t>
+        <w:t xml:space="preserve">Τον μηχανικό που παλεύει μέχρι τα ξημερώματα να φτιάξει το μονοθέσιο που έφαγε το σασι στα curb λες και εξαρταται η ζωη του οδηγου απο αυτο.</w:t>
         <w:br w:type="textWrapping"/>
       </w:r>
     </w:p>
@@ -315,7 +315,7 @@
         <w:rPr>
           <w:rtl w:val="0"/>
         </w:rPr>
-        <w:t xml:space="preserve">F1 είναι το Game of Thrones της ταχύτητας:</w:t>
+        <w:t xml:space="preserve">Η F1 είναι το Game of Thrones της ταχύτητας:</w:t>
         <w:br w:type="textWrapping"/>
         <w:t xml:space="preserve"> </w:t>
       </w:r>
@@ -422,7 +422,13 @@
         <w:rPr>
           <w:rtl w:val="0"/>
         </w:rPr>
-        <w:t xml:space="preserve">Δεν θες άλλον έναν που:</w:t>
+        <w:t xml:space="preserve">Σιγουρα</w:t>
+      </w:r>
+      <w:r>
+        <w:rPr>
+          <w:rtl w:val="0"/>
+        </w:rPr>
+        <w:t xml:space="preserve"> θελεις άλλον έναν που:</w:t>
       </w:r>
     </w:p>
     <w:p>
@@ -455,7 +461,7 @@
         <w:rPr>
           <w:rtl w:val="0"/>
         </w:rPr>
-        <w:t xml:space="preserve">Να πετάει memes για τον Toto Wolff στα διαλείμματα</w:t>
+        <w:t xml:space="preserve">Να πετάει memes για τον Toto Wolff στα διαλείμματα στην ομαδικη</w:t>
         <w:br w:type="textWrapping"/>
       </w:r>
     </w:p>
@@ -597,7 +603,18 @@
         </w:rPr>
         <w:t xml:space="preserve">Αν τους πεις “δες Drive to Survive στο Netflix, και μετά έλα να δεις Grand Prix”, έχουν 70% πιθανότητες να κολλήσουν.</w:t>
         <w:br w:type="textWrapping"/>
-        <w:t xml:space="preserve"> Το υπόλοιπο 30% καλύπτεται με ένα onboard από Μονακό ή Σπα. 🎥🌧️</w:t>
+      </w:r>
+    </w:p>
+    <w:p>
+      <w:pPr>
+        <w:spacing w:after="240" w:before="240" w:lineRule="auto"/>
+        <w:rPr/>
+      </w:pPr>
+      <w:r>
+        <w:rPr>
+          <w:rtl w:val="0"/>
+        </w:rPr>
+        <w:t xml:space="preserve">Το υπόλοιπο 30% καλύπτεται με ένα onboard από Μονακό ή Σπα. 🎥🌧️</w:t>
       </w:r>
     </w:p>
     <w:p>

</xml_diff>